<commit_message>
correção na matriz e necessidade
</commit_message>
<xml_diff>
--- a/Geral_1_6/Artefato 6 - Lista de Necessidades.docx
+++ b/Geral_1_6/Artefato 6 - Lista de Necessidades.docx
@@ -16,7 +16,13 @@
         </w:numPr>
       </w:pPr>
       <w:r>
-        <w:t>O usuário deve conseguir por conta própria visualizar e agendar suas consultas sem necessariamente comparecer a uma unidade de saúde.</w:t>
+        <w:t xml:space="preserve">Desenvolver um sistema para Android e IOS, para auxiliar o agendamento e cancelamento de consultas e exames e retirada de medicamentos, cumprindo as boas </w:t>
+      </w:r>
+      <w:r>
+        <w:t>práticas</w:t>
+      </w:r>
+      <w:r>
+        <w:t xml:space="preserve"> de desenvolvimento e proteção de dados.</w:t>
       </w:r>
     </w:p>
     <w:p>
@@ -34,8 +40,28 @@
         </w:numPr>
       </w:pPr>
       <w:r>
+        <w:t>O usuário deve conseguir por conta própria visualizar e agendar suas consultas sem necessariamente comparecer a uma unidade de saúde.</w:t>
+      </w:r>
+    </w:p>
+    <w:p>
+      <w:pPr>
+        <w:pStyle w:val="PargrafodaLista"/>
+        <w:ind w:left="360"/>
+      </w:pPr>
+    </w:p>
+    <w:p>
+      <w:pPr>
+        <w:pStyle w:val="PargrafodaLista"/>
+        <w:numPr>
+          <w:ilvl w:val="0"/>
+          <w:numId w:val="2"/>
+        </w:numPr>
+      </w:pPr>
+      <w:r>
         <w:t>O sistema de saúde deve conseguir notificar aos usuários sobre campanhas de vacinação em sua região bem como o próprio de visualizar sua carteira de vacinação.</w:t>
       </w:r>
+      <w:bookmarkStart w:id="0" w:name="_GoBack"/>
+      <w:bookmarkEnd w:id="0"/>
     </w:p>
     <w:p>
       <w:pPr>

</xml_diff>